<commit_message>
remove shading on header row
</commit_message>
<xml_diff>
--- a/private/scripts/base.docx
+++ b/private/scripts/base.docx
@@ -1351,7 +1351,7 @@
     <w:name w:val="ntpTbl"/>
     <w:basedOn w:val="TableNormal"/>
     <w:uiPriority w:val="99"/>
-    <w:rsid w:val="00565E19"/>
+    <w:rsid w:val="00B667F1"/>
     <w:rPr>
       <w:rFonts w:ascii="Times New Roman" w:hAnsi="Times New Roman"/>
       <w:sz w:val="18"/>
@@ -1392,19 +1392,6 @@
         <w:i w:val="0"/>
         <w:iCs w:val="0"/>
       </w:rPr>
-      <w:tblPr/>
-      <w:tcPr>
-        <w:tcBorders>
-          <w:top w:val="single" w:sz="4" w:space="0" w:color="auto"/>
-          <w:left w:val="single" w:sz="4" w:space="0" w:color="auto"/>
-          <w:bottom w:val="single" w:sz="4" w:space="0" w:color="auto"/>
-          <w:right w:val="single" w:sz="4" w:space="0" w:color="auto"/>
-          <w:insideH w:val="single" w:sz="4" w:space="0" w:color="auto"/>
-          <w:insideV w:val="single" w:sz="4" w:space="0" w:color="auto"/>
-        </w:tcBorders>
-        <w:shd w:val="clear" w:color="auto" w:fill="F2F2F2" w:themeFill="background1" w:themeFillShade="F2"/>
-        <w:vAlign w:val="center"/>
-      </w:tcPr>
     </w:tblStylePr>
   </w:style>
   <w:style w:type="paragraph" w:customStyle="1" w:styleId="ntpTblFirstRow">
@@ -1941,7 +1928,7 @@
 </file>
 
 <file path=customXml/itemProps1.xml><?xml version="1.0" encoding="utf-8"?>
-<ds:datastoreItem xmlns:ds="http://schemas.openxmlformats.org/officeDocument/2006/customXml" ds:itemID="{EE0C97AB-8658-C840-A6DA-4DE565181DDE}">
+<ds:datastoreItem xmlns:ds="http://schemas.openxmlformats.org/officeDocument/2006/customXml" ds:itemID="{DB571ED0-7203-FD4A-B687-8847A5D417A8}">
   <ds:schemaRefs>
     <ds:schemaRef ds:uri="http://schemas.openxmlformats.org/officeDocument/2006/bibliography"/>
   </ds:schemaRefs>

</xml_diff>